<commit_message>
Update bond form template
</commit_message>
<xml_diff>
--- a/Surety_Bond_Template.docx
+++ b/Surety_Bond_Template.docx
@@ -320,7 +320,23 @@
           <w:sz w:val="20"/>
           <w:szCs w:val="20"/>
         </w:rPr>
-        <w:t xml:space="preserve">{{Bond}} </w:t>
+        <w:t>{{B</w:t>
+      </w:r>
+      <w:r>
+        <w:rPr>
+          <w:b/>
+          <w:sz w:val="20"/>
+          <w:szCs w:val="20"/>
+        </w:rPr>
+        <w:t>OND</w:t>
+      </w:r>
+      <w:r>
+        <w:rPr>
+          <w:b/>
+          <w:sz w:val="20"/>
+          <w:szCs w:val="20"/>
+        </w:rPr>
+        <w:t xml:space="preserve">}} </w:t>
       </w:r>
       <w:r>
         <w:rPr>
@@ -399,7 +415,23 @@
           <w:sz w:val="20"/>
           <w:szCs w:val="20"/>
         </w:rPr>
-        <w:t>{{County}}</w:t>
+        <w:t>{{C</w:t>
+      </w:r>
+      <w:r>
+        <w:rPr>
+          <w:b/>
+          <w:sz w:val="20"/>
+          <w:szCs w:val="20"/>
+        </w:rPr>
+        <w:t>OUNTY</w:t>
+      </w:r>
+      <w:r>
+        <w:rPr>
+          <w:b/>
+          <w:sz w:val="20"/>
+          <w:szCs w:val="20"/>
+        </w:rPr>
+        <w:t>}}</w:t>
       </w:r>
       <w:r>
         <w:rPr>
@@ -543,13 +575,13 @@
               <wp:anchor behindDoc="0" distT="0" distB="0" distL="0" distR="0" simplePos="0" locked="0" layoutInCell="1" allowOverlap="1" relativeHeight="4">
                 <wp:simplePos x="0" y="0"/>
                 <wp:positionH relativeFrom="column">
-                  <wp:posOffset>4951095</wp:posOffset>
+                  <wp:posOffset>4922520</wp:posOffset>
                 </wp:positionH>
                 <wp:positionV relativeFrom="paragraph">
-                  <wp:posOffset>132715</wp:posOffset>
+                  <wp:posOffset>142240</wp:posOffset>
                 </wp:positionV>
-                <wp:extent cx="429260" cy="237490"/>
-                <wp:effectExtent l="1270" t="635" r="1270" b="635"/>
+                <wp:extent cx="490855" cy="236855"/>
+                <wp:effectExtent l="2540" t="1270" r="2540" b="1270"/>
                 <wp:wrapNone/>
                 <wp:docPr id="2" name="Text Frame 1"/>
                 <a:graphic xmlns:a="http://schemas.openxmlformats.org/drawingml/2006/main">
@@ -557,9 +589,9 @@
                     <wps:wsp>
                       <wps:cNvSpPr txBox="1"/>
                       <wps:spPr>
-                        <a:xfrm rot="16225200">
+                        <a:xfrm rot="16165800">
                           <a:off x="0" y="0"/>
-                          <a:ext cx="429120" cy="237600"/>
+                          <a:ext cx="490680" cy="236880"/>
                         </a:xfrm>
                         <a:prstGeom prst="rect">
                           <a:avLst/>
@@ -573,7 +605,6 @@
                         <w:txbxContent>
                           <w:p>
                             <w:pPr>
-                              <w:overflowPunct w:val="false"/>
                               <w:spacing w:before="0" w:after="0" w:lineRule="auto" w:line="240"/>
                               <w:rPr/>
                             </w:pPr>
@@ -582,7 +613,7 @@
                                 <w:sz w:val="16"/>
                                 <w:szCs w:val="16"/>
                               </w:rPr>
-                              <w:t>R/ INDEX</w:t>
+                              <w:t>R/ INDEDX</w:t>
                             </w:r>
                           </w:p>
                         </w:txbxContent>
@@ -602,12 +633,11 @@
                 <v:stroke joinstyle="miter"/>
                 <v:path gradientshapeok="t" o:connecttype="rect"/>
               </v:shapetype>
-              <v:shape id="shape_0" ID="Text Frame 1" stroked="f" o:allowincell="f" style="position:absolute;margin-left:389.9pt;margin-top:10.45pt;width:33.75pt;height:18.65pt;mso-wrap-style:square;v-text-anchor:top;rotation:270" type="_x0000_t202">
+              <v:shape id="shape_0" ID="Text Frame 1" stroked="f" o:allowincell="f" style="position:absolute;margin-left:387.6pt;margin-top:11.15pt;width:38.6pt;height:18.6pt;mso-wrap-style:square;v-text-anchor:top;rotation:269" type="_x0000_t202">
                 <v:textbox>
                   <w:txbxContent>
                     <w:p>
                       <w:pPr>
-                        <w:overflowPunct w:val="false"/>
                         <w:spacing w:before="0" w:after="0" w:lineRule="auto" w:line="240"/>
                         <w:rPr/>
                       </w:pPr>
@@ -616,7 +646,7 @@
                           <w:sz w:val="16"/>
                           <w:szCs w:val="16"/>
                         </w:rPr>
-                        <w:t>R/ INDEX</w:t>
+                        <w:t>R/ INDEDX</w:t>
                       </w:r>
                     </w:p>
                   </w:txbxContent>
@@ -634,13 +664,13 @@
               <wp:anchor behindDoc="0" distT="0" distB="0" distL="0" distR="0" simplePos="0" locked="0" layoutInCell="1" allowOverlap="1" relativeHeight="5">
                 <wp:simplePos x="0" y="0"/>
                 <wp:positionH relativeFrom="column">
-                  <wp:posOffset>6447155</wp:posOffset>
+                  <wp:posOffset>6451600</wp:posOffset>
                 </wp:positionH>
                 <wp:positionV relativeFrom="paragraph">
-                  <wp:posOffset>159385</wp:posOffset>
+                  <wp:posOffset>194310</wp:posOffset>
                 </wp:positionV>
-                <wp:extent cx="303530" cy="188595"/>
-                <wp:effectExtent l="1905" t="1270" r="2540" b="1270"/>
+                <wp:extent cx="293370" cy="173355"/>
+                <wp:effectExtent l="1270" t="635" r="635" b="0"/>
                 <wp:wrapNone/>
                 <wp:docPr id="3" name="Text Frame 2"/>
                 <a:graphic xmlns:a="http://schemas.openxmlformats.org/drawingml/2006/main">
@@ -648,9 +678,9 @@
                     <wps:wsp>
                       <wps:cNvSpPr txBox="1"/>
                       <wps:spPr>
-                        <a:xfrm rot="16254000">
+                        <a:xfrm rot="16184400">
                           <a:off x="0" y="0"/>
-                          <a:ext cx="303480" cy="188640"/>
+                          <a:ext cx="293400" cy="173520"/>
                         </a:xfrm>
                         <a:prstGeom prst="rect">
                           <a:avLst/>
@@ -664,7 +694,6 @@
                         <w:txbxContent>
                           <w:p>
                             <w:pPr>
-                              <w:overflowPunct w:val="false"/>
                               <w:spacing w:before="0" w:after="0" w:lineRule="auto" w:line="240"/>
                               <w:rPr/>
                             </w:pPr>
@@ -689,12 +718,11 @@
           </mc:Choice>
           <mc:Fallback>
             <w:pict>
-              <v:shape id="shape_0" ID="Text Frame 2" stroked="f" o:allowincell="f" style="position:absolute;margin-left:507.7pt;margin-top:12.5pt;width:23.85pt;height:14.8pt;mso-wrap-style:square;v-text-anchor:top;rotation:271" type="_x0000_t202">
+              <v:shape id="shape_0" ID="Text Frame 2" stroked="f" o:allowincell="f" style="position:absolute;margin-left:508pt;margin-top:15.3pt;width:23.05pt;height:13.6pt;mso-wrap-style:square;v-text-anchor:top;rotation:270" type="_x0000_t202">
                 <v:textbox>
                   <w:txbxContent>
                     <w:p>
                       <w:pPr>
-                        <w:overflowPunct w:val="false"/>
                         <w:spacing w:before="0" w:after="0" w:lineRule="auto" w:line="240"/>
                         <w:rPr/>
                       </w:pPr>
@@ -1181,7 +1209,23 @@
           <w:sz w:val="20"/>
           <w:szCs w:val="20"/>
         </w:rPr>
-        <w:t>{{Bond}}</w:t>
+        <w:t>{{B</w:t>
+      </w:r>
+      <w:r>
+        <w:rPr>
+          <w:b/>
+          <w:sz w:val="20"/>
+          <w:szCs w:val="20"/>
+        </w:rPr>
+        <w:t>OUNTY</w:t>
+      </w:r>
+      <w:r>
+        <w:rPr>
+          <w:b/>
+          <w:sz w:val="20"/>
+          <w:szCs w:val="20"/>
+        </w:rPr>
+        <w:t>}}</w:t>
       </w:r>
       <w:r>
         <w:rPr>
@@ -1196,7 +1240,23 @@
           <w:sz w:val="20"/>
           <w:szCs w:val="20"/>
         </w:rPr>
-        <w:t>{{County}}</w:t>
+        <w:t>{{C</w:t>
+      </w:r>
+      <w:r>
+        <w:rPr>
+          <w:b/>
+          <w:sz w:val="20"/>
+          <w:szCs w:val="20"/>
+        </w:rPr>
+        <w:t>OUNTY</w:t>
+      </w:r>
+      <w:r>
+        <w:rPr>
+          <w:b/>
+          <w:sz w:val="20"/>
+          <w:szCs w:val="20"/>
+        </w:rPr>
+        <w:t>}}</w:t>
       </w:r>
       <w:r>
         <w:rPr>
@@ -1463,6 +1523,9 @@
     <w:pPr>
       <w:widowControl/>
       <w:suppressAutoHyphens w:val="true"/>
+      <w:kinsoku w:val="true"/>
+      <w:overflowPunct w:val="true"/>
+      <w:autoSpaceDE w:val="true"/>
       <w:bidi w:val="0"/>
       <w:spacing w:lineRule="auto" w:line="278" w:before="0" w:after="160"/>
       <w:jc w:val="start"/>
@@ -1575,20 +1638,20 @@
     <w:basedOn w:val="normal1"/>
     <w:next w:val="normal1"/>
     <w:link w:val="Heading7Char"/>
-    <w:uiPriority w:val="9"/>
-    <w:semiHidden/>
-    <w:unhideWhenUsed/>
-    <w:qFormat/>
-    <w:rsid w:val="00cf12c8"/>
+    <w:qFormat/>
     <w:pPr>
       <w:keepNext w:val="true"/>
       <w:keepLines/>
+      <w:numPr>
+        <w:ilvl w:val="0"/>
+        <w:numId w:val="0"/>
+      </w:numPr>
       <w:spacing w:before="40" w:after="0"/>
       <w:outlineLvl w:val="6"/>
     </w:pPr>
     <w:rPr>
-      <w:rFonts w:eastAsia="" w:cs="" w:cstheme="majorBidi" w:eastAsiaTheme="majorEastAsia"/>
-      <w:color w:themeColor="text1" w:themeTint="a6" w:val="595959"/>
+      <w:rFonts w:eastAsia="Calibri" w:cs="Calibri"/>
+      <w:color w:themeColor="dark1" w:themeTint="a6" w:val="595959"/>
     </w:rPr>
   </w:style>
   <w:style w:type="paragraph" w:styleId="Heading8">
@@ -1596,22 +1659,22 @@
     <w:basedOn w:val="normal1"/>
     <w:next w:val="normal1"/>
     <w:link w:val="Heading8Char"/>
-    <w:uiPriority w:val="9"/>
-    <w:semiHidden/>
-    <w:unhideWhenUsed/>
-    <w:qFormat/>
-    <w:rsid w:val="00cf12c8"/>
+    <w:qFormat/>
     <w:pPr>
       <w:keepNext w:val="true"/>
       <w:keepLines/>
+      <w:numPr>
+        <w:ilvl w:val="0"/>
+        <w:numId w:val="0"/>
+      </w:numPr>
       <w:spacing w:before="0" w:after="0"/>
       <w:outlineLvl w:val="7"/>
     </w:pPr>
     <w:rPr>
-      <w:rFonts w:eastAsia="" w:cs="" w:cstheme="majorBidi" w:eastAsiaTheme="majorEastAsia"/>
+      <w:rFonts w:eastAsia="Calibri" w:cs="Calibri"/>
       <w:i/>
       <w:iCs/>
-      <w:color w:themeColor="text1" w:themeTint="d8" w:val="272727"/>
+      <w:color w:themeColor="dark1" w:themeTint="d8" w:val="272727"/>
     </w:rPr>
   </w:style>
   <w:style w:type="paragraph" w:styleId="Heading9">
@@ -1619,220 +1682,181 @@
     <w:basedOn w:val="normal1"/>
     <w:next w:val="normal1"/>
     <w:link w:val="Heading9Char"/>
-    <w:uiPriority w:val="9"/>
-    <w:semiHidden/>
-    <w:unhideWhenUsed/>
-    <w:qFormat/>
-    <w:rsid w:val="00cf12c8"/>
+    <w:qFormat/>
     <w:pPr>
       <w:keepNext w:val="true"/>
       <w:keepLines/>
+      <w:numPr>
+        <w:ilvl w:val="0"/>
+        <w:numId w:val="0"/>
+      </w:numPr>
       <w:spacing w:before="0" w:after="0"/>
       <w:outlineLvl w:val="8"/>
     </w:pPr>
     <w:rPr>
-      <w:rFonts w:eastAsia="" w:cs="" w:cstheme="majorBidi" w:eastAsiaTheme="majorEastAsia"/>
-      <w:color w:themeColor="text1" w:themeTint="d8" w:val="272727"/>
-    </w:rPr>
-  </w:style>
-  <w:style w:type="character" w:styleId="DefaultParagraphFont" w:default="1">
+      <w:rFonts w:eastAsia="Calibri" w:cs="Calibri"/>
+      <w:color w:themeColor="dark1" w:themeTint="d8" w:val="272727"/>
+    </w:rPr>
+  </w:style>
+  <w:style w:type="character" w:styleId="DefaultParagraphFont">
     <w:name w:val="Default Paragraph Font"/>
-    <w:uiPriority w:val="1"/>
-    <w:semiHidden/>
-    <w:unhideWhenUsed/>
     <w:qFormat/>
     <w:rPr/>
   </w:style>
-  <w:style w:type="character" w:styleId="Heading1Char" w:customStyle="1">
+  <w:style w:type="character" w:styleId="Heading1Char">
     <w:name w:val="Heading 1 Char"/>
     <w:basedOn w:val="DefaultParagraphFont"/>
     <w:link w:val="Heading1"/>
-    <w:uiPriority w:val="9"/>
-    <w:qFormat/>
-    <w:rsid w:val="00cf12c8"/>
-    <w:rPr>
-      <w:rFonts w:ascii="Calibri Light" w:hAnsi="Calibri Light" w:eastAsia="" w:cs="" w:asciiTheme="majorHAnsi" w:cstheme="majorBidi" w:eastAsiaTheme="majorEastAsia" w:hAnsiTheme="majorHAnsi"/>
+    <w:qFormat/>
+    <w:rPr>
+      <w:rFonts w:ascii="Calibri Light" w:hAnsi="Calibri Light" w:eastAsia="Calibri" w:cs="Calibri"/>
       <w:color w:themeColor="accent1" w:themeShade="bf" w:val="2F5496"/>
       <w:sz w:val="40"/>
       <w:szCs w:val="40"/>
     </w:rPr>
   </w:style>
-  <w:style w:type="character" w:styleId="Heading2Char" w:customStyle="1">
+  <w:style w:type="character" w:styleId="Heading2Char">
     <w:name w:val="Heading 2 Char"/>
     <w:basedOn w:val="DefaultParagraphFont"/>
     <w:link w:val="Heading2"/>
-    <w:uiPriority w:val="9"/>
-    <w:semiHidden/>
-    <w:qFormat/>
-    <w:rsid w:val="00cf12c8"/>
-    <w:rPr>
-      <w:rFonts w:ascii="Calibri Light" w:hAnsi="Calibri Light" w:eastAsia="" w:cs="" w:asciiTheme="majorHAnsi" w:cstheme="majorBidi" w:eastAsiaTheme="majorEastAsia" w:hAnsiTheme="majorHAnsi"/>
+    <w:qFormat/>
+    <w:rPr>
+      <w:rFonts w:ascii="Calibri Light" w:hAnsi="Calibri Light" w:eastAsia="Calibri" w:cs="Calibri"/>
       <w:color w:themeColor="accent1" w:themeShade="bf" w:val="2F5496"/>
       <w:sz w:val="32"/>
       <w:szCs w:val="32"/>
     </w:rPr>
   </w:style>
-  <w:style w:type="character" w:styleId="Heading3Char" w:customStyle="1">
+  <w:style w:type="character" w:styleId="Heading3Char">
     <w:name w:val="Heading 3 Char"/>
     <w:basedOn w:val="DefaultParagraphFont"/>
     <w:link w:val="Heading3"/>
-    <w:uiPriority w:val="9"/>
-    <w:semiHidden/>
-    <w:qFormat/>
-    <w:rsid w:val="00cf12c8"/>
-    <w:rPr>
-      <w:rFonts w:eastAsia="" w:cs="" w:cstheme="majorBidi" w:eastAsiaTheme="majorEastAsia"/>
+    <w:qFormat/>
+    <w:rPr>
+      <w:rFonts w:eastAsia="Calibri" w:cs="Calibri"/>
       <w:color w:themeColor="accent1" w:themeShade="bf" w:val="2F5496"/>
       <w:sz w:val="28"/>
       <w:szCs w:val="28"/>
     </w:rPr>
   </w:style>
-  <w:style w:type="character" w:styleId="Heading4Char" w:customStyle="1">
+  <w:style w:type="character" w:styleId="Heading4Char">
     <w:name w:val="Heading 4 Char"/>
     <w:basedOn w:val="DefaultParagraphFont"/>
     <w:link w:val="Heading4"/>
-    <w:uiPriority w:val="9"/>
-    <w:semiHidden/>
-    <w:qFormat/>
-    <w:rsid w:val="00cf12c8"/>
-    <w:rPr>
-      <w:rFonts w:eastAsia="" w:cs="" w:cstheme="majorBidi" w:eastAsiaTheme="majorEastAsia"/>
+    <w:qFormat/>
+    <w:rPr>
+      <w:rFonts w:eastAsia="Calibri" w:cs="Calibri"/>
       <w:i/>
       <w:iCs/>
       <w:color w:themeColor="accent1" w:themeShade="bf" w:val="2F5496"/>
     </w:rPr>
   </w:style>
-  <w:style w:type="character" w:styleId="Heading5Char" w:customStyle="1">
+  <w:style w:type="character" w:styleId="Heading5Char">
     <w:name w:val="Heading 5 Char"/>
     <w:basedOn w:val="DefaultParagraphFont"/>
     <w:link w:val="Heading5"/>
-    <w:uiPriority w:val="9"/>
-    <w:semiHidden/>
-    <w:qFormat/>
-    <w:rsid w:val="00cf12c8"/>
-    <w:rPr>
-      <w:rFonts w:eastAsia="" w:cs="" w:cstheme="majorBidi" w:eastAsiaTheme="majorEastAsia"/>
+    <w:qFormat/>
+    <w:rPr>
+      <w:rFonts w:eastAsia="Calibri" w:cs="Calibri"/>
       <w:color w:themeColor="accent1" w:themeShade="bf" w:val="2F5496"/>
     </w:rPr>
   </w:style>
-  <w:style w:type="character" w:styleId="Heading6Char" w:customStyle="1">
+  <w:style w:type="character" w:styleId="Heading6Char">
     <w:name w:val="Heading 6 Char"/>
     <w:basedOn w:val="DefaultParagraphFont"/>
     <w:link w:val="Heading6"/>
-    <w:uiPriority w:val="9"/>
-    <w:semiHidden/>
-    <w:qFormat/>
-    <w:rsid w:val="00cf12c8"/>
-    <w:rPr>
-      <w:rFonts w:eastAsia="" w:cs="" w:cstheme="majorBidi" w:eastAsiaTheme="majorEastAsia"/>
+    <w:qFormat/>
+    <w:rPr>
+      <w:rFonts w:eastAsia="Calibri" w:cs="Calibri"/>
       <w:i/>
       <w:iCs/>
-      <w:color w:themeColor="text1" w:themeTint="a6" w:val="595959"/>
-    </w:rPr>
-  </w:style>
-  <w:style w:type="character" w:styleId="Heading7Char" w:customStyle="1">
+      <w:color w:themeColor="dark1" w:themeTint="a6" w:val="595959"/>
+    </w:rPr>
+  </w:style>
+  <w:style w:type="character" w:styleId="Heading7Char">
     <w:name w:val="Heading 7 Char"/>
     <w:basedOn w:val="DefaultParagraphFont"/>
     <w:link w:val="Heading7"/>
-    <w:uiPriority w:val="9"/>
-    <w:semiHidden/>
-    <w:qFormat/>
-    <w:rsid w:val="00cf12c8"/>
-    <w:rPr>
-      <w:rFonts w:eastAsia="" w:cs="" w:cstheme="majorBidi" w:eastAsiaTheme="majorEastAsia"/>
-      <w:color w:themeColor="text1" w:themeTint="a6" w:val="595959"/>
-    </w:rPr>
-  </w:style>
-  <w:style w:type="character" w:styleId="Heading8Char" w:customStyle="1">
+    <w:qFormat/>
+    <w:rPr>
+      <w:rFonts w:eastAsia="Calibri" w:cs="Calibri"/>
+      <w:color w:themeColor="dark1" w:themeTint="a6" w:val="595959"/>
+    </w:rPr>
+  </w:style>
+  <w:style w:type="character" w:styleId="Heading8Char">
     <w:name w:val="Heading 8 Char"/>
     <w:basedOn w:val="DefaultParagraphFont"/>
     <w:link w:val="Heading8"/>
-    <w:uiPriority w:val="9"/>
-    <w:semiHidden/>
-    <w:qFormat/>
-    <w:rsid w:val="00cf12c8"/>
-    <w:rPr>
-      <w:rFonts w:eastAsia="" w:cs="" w:cstheme="majorBidi" w:eastAsiaTheme="majorEastAsia"/>
+    <w:qFormat/>
+    <w:rPr>
+      <w:rFonts w:eastAsia="Calibri" w:cs="Calibri"/>
       <w:i/>
       <w:iCs/>
-      <w:color w:themeColor="text1" w:themeTint="d8" w:val="272727"/>
-    </w:rPr>
-  </w:style>
-  <w:style w:type="character" w:styleId="Heading9Char" w:customStyle="1">
+      <w:color w:themeColor="dark1" w:themeTint="d8" w:val="272727"/>
+    </w:rPr>
+  </w:style>
+  <w:style w:type="character" w:styleId="Heading9Char">
     <w:name w:val="Heading 9 Char"/>
     <w:basedOn w:val="DefaultParagraphFont"/>
     <w:link w:val="Heading9"/>
-    <w:uiPriority w:val="9"/>
-    <w:semiHidden/>
-    <w:qFormat/>
-    <w:rsid w:val="00cf12c8"/>
-    <w:rPr>
-      <w:rFonts w:eastAsia="" w:cs="" w:cstheme="majorBidi" w:eastAsiaTheme="majorEastAsia"/>
-      <w:color w:themeColor="text1" w:themeTint="d8" w:val="272727"/>
-    </w:rPr>
-  </w:style>
-  <w:style w:type="character" w:styleId="TitleChar" w:customStyle="1">
+    <w:qFormat/>
+    <w:rPr>
+      <w:rFonts w:eastAsia="Calibri" w:cs="Calibri"/>
+      <w:color w:themeColor="dark1" w:themeTint="d8" w:val="272727"/>
+    </w:rPr>
+  </w:style>
+  <w:style w:type="character" w:styleId="TitleChar">
     <w:name w:val="Title Char"/>
     <w:basedOn w:val="DefaultParagraphFont"/>
     <w:link w:val="Title"/>
-    <w:uiPriority w:val="10"/>
-    <w:qFormat/>
-    <w:rsid w:val="00cf12c8"/>
-    <w:rPr>
-      <w:rFonts w:ascii="Calibri Light" w:hAnsi="Calibri Light" w:eastAsia="" w:cs="" w:asciiTheme="majorHAnsi" w:cstheme="majorBidi" w:eastAsiaTheme="majorEastAsia" w:hAnsiTheme="majorHAnsi"/>
+    <w:qFormat/>
+    <w:rPr>
+      <w:rFonts w:ascii="Calibri Light" w:hAnsi="Calibri Light" w:eastAsia="Calibri" w:cs="Calibri"/>
       <w:spacing w:val="-10"/>
       <w:kern w:val="2"/>
       <w:sz w:val="56"/>
       <w:szCs w:val="56"/>
     </w:rPr>
   </w:style>
-  <w:style w:type="character" w:styleId="SubtitleChar" w:customStyle="1">
+  <w:style w:type="character" w:styleId="SubtitleChar">
     <w:name w:val="Subtitle Char"/>
     <w:basedOn w:val="DefaultParagraphFont"/>
     <w:link w:val="Subtitle"/>
-    <w:uiPriority w:val="11"/>
-    <w:qFormat/>
-    <w:rsid w:val="00cf12c8"/>
-    <w:rPr>
-      <w:rFonts w:eastAsia="" w:cs="" w:cstheme="majorBidi" w:eastAsiaTheme="majorEastAsia"/>
-      <w:color w:themeColor="text1" w:themeTint="a6" w:val="595959"/>
+    <w:qFormat/>
+    <w:rPr>
+      <w:rFonts w:eastAsia="Calibri" w:cs="Calibri"/>
+      <w:color w:themeColor="dark1" w:themeTint="a6" w:val="595959"/>
       <w:spacing w:val="15"/>
       <w:sz w:val="28"/>
       <w:szCs w:val="28"/>
     </w:rPr>
   </w:style>
-  <w:style w:type="character" w:styleId="QuoteChar" w:customStyle="1">
+  <w:style w:type="character" w:styleId="QuoteChar">
     <w:name w:val="Quote Char"/>
     <w:basedOn w:val="DefaultParagraphFont"/>
     <w:link w:val="Quote"/>
-    <w:uiPriority w:val="29"/>
-    <w:qFormat/>
-    <w:rsid w:val="00cf12c8"/>
+    <w:qFormat/>
     <w:rPr>
       <w:i/>
       <w:iCs/>
-      <w:color w:themeColor="text1" w:themeTint="bf" w:val="404040"/>
+      <w:color w:themeColor="dark1" w:themeTint="bf" w:val="404040"/>
     </w:rPr>
   </w:style>
   <w:style w:type="character" w:styleId="IntenseEmphasis">
     <w:name w:val="Intense Emphasis"/>
     <w:basedOn w:val="DefaultParagraphFont"/>
-    <w:uiPriority w:val="21"/>
-    <w:qFormat/>
-    <w:rsid w:val="00cf12c8"/>
+    <w:qFormat/>
     <w:rPr>
       <w:i/>
       <w:iCs/>
       <w:color w:themeColor="accent1" w:themeShade="bf" w:val="2F5496"/>
     </w:rPr>
   </w:style>
-  <w:style w:type="character" w:styleId="IntenseQuoteChar" w:customStyle="1">
+  <w:style w:type="character" w:styleId="IntenseQuoteChar">
     <w:name w:val="Intense Quote Char"/>
     <w:basedOn w:val="DefaultParagraphFont"/>
     <w:link w:val="IntenseQuote"/>
-    <w:uiPriority w:val="30"/>
-    <w:qFormat/>
-    <w:rsid w:val="00cf12c8"/>
+    <w:qFormat/>
     <w:rPr>
       <w:i/>
       <w:iCs/>
@@ -1842,9 +1866,7 @@
   <w:style w:type="character" w:styleId="IntenseReference">
     <w:name w:val="Intense Reference"/>
     <w:basedOn w:val="DefaultParagraphFont"/>
-    <w:uiPriority w:val="32"/>
-    <w:qFormat/>
-    <w:rsid w:val="00cf12c8"/>
+    <w:qFormat/>
     <w:rPr>
       <w:b/>
       <w:bCs/>
@@ -1853,10 +1875,17 @@
       <w:spacing w:val="5"/>
     </w:rPr>
   </w:style>
+  <w:style w:type="character" w:styleId="FootnoteCharactersuser">
+    <w:name w:val="Footnote Characters (user)"/>
+    <w:qFormat/>
+    <w:rPr/>
+  </w:style>
   <w:style w:type="character" w:styleId="FootnoteCharacters">
     <w:name w:val="Footnote Characters"/>
     <w:qFormat/>
-    <w:rPr/>
+    <w:rPr>
+      <w:vertAlign w:val="superscript"/>
+    </w:rPr>
   </w:style>
   <w:style w:type="character" w:styleId="FootnoteReference">
     <w:name w:val="footnote reference"/>
@@ -1922,12 +1951,15 @@
       <w:rFonts w:cs="Lucida Sans"/>
     </w:rPr>
   </w:style>
-  <w:style w:type="paragraph" w:styleId="normal1" w:default="1">
+  <w:style w:type="paragraph" w:styleId="normal1">
     <w:name w:val="normal1"/>
     <w:qFormat/>
     <w:pPr>
       <w:widowControl/>
       <w:suppressAutoHyphens w:val="true"/>
+      <w:kinsoku w:val="true"/>
+      <w:overflowPunct w:val="true"/>
+      <w:autoSpaceDE w:val="true"/>
       <w:bidi w:val="0"/>
       <w:spacing w:lineRule="auto" w:line="278" w:before="0" w:after="160"/>
       <w:jc w:val="start"/>
@@ -1960,9 +1992,7 @@
     <w:basedOn w:val="normal1"/>
     <w:next w:val="normal1"/>
     <w:link w:val="QuoteChar"/>
-    <w:uiPriority w:val="29"/>
-    <w:qFormat/>
-    <w:rsid w:val="00cf12c8"/>
+    <w:qFormat/>
     <w:pPr>
       <w:spacing w:before="160" w:after="160"/>
       <w:jc w:val="center"/>
@@ -1970,15 +2000,13 @@
     <w:rPr>
       <w:i/>
       <w:iCs/>
-      <w:color w:themeColor="text1" w:themeTint="bf" w:val="404040"/>
+      <w:color w:themeColor="dark1" w:themeTint="bf" w:val="404040"/>
     </w:rPr>
   </w:style>
   <w:style w:type="paragraph" w:styleId="ListParagraph">
     <w:name w:val="List Paragraph"/>
     <w:basedOn w:val="normal1"/>
-    <w:uiPriority w:val="34"/>
-    <w:qFormat/>
-    <w:rsid w:val="00cf12c8"/>
+    <w:qFormat/>
     <w:pPr>
       <w:spacing w:before="0" w:after="160"/>
       <w:ind w:start="720"/>
@@ -1991,13 +2019,11 @@
     <w:basedOn w:val="normal1"/>
     <w:next w:val="normal1"/>
     <w:link w:val="IntenseQuoteChar"/>
-    <w:uiPriority w:val="30"/>
-    <w:qFormat/>
-    <w:rsid w:val="00cf12c8"/>
+    <w:qFormat/>
     <w:pPr>
       <w:pBdr>
-        <w:top w:val="single" w:sz="4" w:space="10" w:color="2F5496" w:themeColor="accent1" w:themeShade="bf"/>
-        <w:bottom w:val="single" w:sz="4" w:space="10" w:color="2F5496" w:themeColor="accent1" w:themeShade="bf"/>
+        <w:top w:val="single" w:sz="4" w:space="10" w:color="2F5496"/>
+        <w:bottom w:val="single" w:sz="4" w:space="10" w:color="2F5496"/>
       </w:pBdr>
       <w:spacing w:before="360" w:after="360"/>
       <w:ind w:start="864" w:end="864"/>
@@ -2028,8 +2054,8 @@
     <w:pPr/>
     <w:rPr/>
   </w:style>
-  <w:style w:type="paragraph" w:styleId="FrameContents">
-    <w:name w:val="Frame Contents"/>
+  <w:style w:type="paragraph" w:styleId="FrameContentsuser">
+    <w:name w:val="Frame Contents (user)"/>
     <w:basedOn w:val="Normal"/>
     <w:qFormat/>
     <w:pPr/>
@@ -2047,29 +2073,16 @@
       <w:szCs w:val="20"/>
     </w:rPr>
   </w:style>
-  <w:style w:type="numbering" w:styleId="NoList" w:default="1">
+  <w:style w:type="paragraph" w:styleId="FrameContents">
+    <w:name w:val="Frame Contents"/>
+    <w:basedOn w:val="Normal"/>
+    <w:qFormat/>
+    <w:pPr/>
+    <w:rPr/>
+  </w:style>
+  <w:style w:type="numbering" w:styleId="NoList">
     <w:name w:val="No List"/>
-    <w:uiPriority w:val="99"/>
-    <w:semiHidden/>
-    <w:unhideWhenUsed/>
-    <w:qFormat/>
-  </w:style>
-  <w:style w:type="table" w:default="1" w:styleId="TableNormal">
-    <w:name w:val="TableNormal"/>
-  </w:style>
-  <w:style w:type="table" w:default="1" w:styleId="TableNormal">
-    <w:name w:val="Normal Table"/>
-    <w:uiPriority w:val="99"/>
-    <w:semiHidden/>
-    <w:unhideWhenUsed/>
-    <w:tblPr>
-      <w:tblCellMar>
-        <w:top w:w="0" w:type="dxa"/>
-        <w:left w:w="108" w:type="dxa"/>
-        <w:bottom w:w="0" w:type="dxa"/>
-        <w:right w:w="108" w:type="dxa"/>
-      </w:tblCellMar>
-    </w:tblPr>
+    <w:qFormat/>
   </w:style>
 </w:styles>
 </file>
@@ -2117,14 +2130,14 @@
     </a:clrScheme>
     <a:fontScheme name="Office">
       <a:majorFont>
-        <a:latin typeface="Calibri Light" panose="020F0302020204030204" pitchFamily="0" charset="1"/>
-        <a:ea typeface=""/>
-        <a:cs typeface=""/>
+        <a:latin typeface="Arial" pitchFamily="0" charset="1"/>
+        <a:ea typeface="DejaVu Sans" pitchFamily="0" charset="1"/>
+        <a:cs typeface="DejaVu Sans" pitchFamily="0" charset="1"/>
       </a:majorFont>
       <a:minorFont>
-        <a:latin typeface="Calibri" panose="020F0502020204030204" pitchFamily="0" charset="1"/>
-        <a:ea typeface=""/>
-        <a:cs typeface=""/>
+        <a:latin typeface="Arial" pitchFamily="0" charset="1"/>
+        <a:ea typeface="DejaVu Sans" pitchFamily="0" charset="1"/>
+        <a:cs typeface="DejaVu Sans" pitchFamily="0" charset="1"/>
       </a:minorFont>
     </a:fontScheme>
     <a:fmtScheme>
@@ -2132,67 +2145,25 @@
         <a:solidFill>
           <a:schemeClr val="phClr"/>
         </a:solidFill>
-        <a:gradFill>
-          <a:gsLst>
-            <a:gs pos="0">
-              <a:schemeClr val="phClr">
-                <a:lumMod val="110000"/>
-                <a:tint val="67000"/>
-              </a:schemeClr>
-            </a:gs>
-            <a:gs pos="50000">
-              <a:schemeClr val="phClr">
-                <a:lumMod val="105000"/>
-                <a:tint val="73000"/>
-              </a:schemeClr>
-            </a:gs>
-            <a:gs pos="100000">
-              <a:schemeClr val="phClr">
-                <a:lumMod val="105000"/>
-                <a:tint val="81000"/>
-              </a:schemeClr>
-            </a:gs>
-          </a:gsLst>
-          <a:lin ang="5400000" scaled="0"/>
-          <a:tileRect l="0" t="0" r="0" b="0"/>
-        </a:gradFill>
-        <a:gradFill>
-          <a:gsLst>
-            <a:gs pos="0">
-              <a:schemeClr val="phClr">
-                <a:lumMod val="102000"/>
-                <a:tint val="94000"/>
-              </a:schemeClr>
-            </a:gs>
-            <a:gs pos="50000">
-              <a:schemeClr val="phClr">
-                <a:lumMod val="100000"/>
-                <a:shade val="100000"/>
-              </a:schemeClr>
-            </a:gs>
-            <a:gs pos="100000">
-              <a:schemeClr val="phClr">
-                <a:lumMod val="99000"/>
-                <a:shade val="78000"/>
-              </a:schemeClr>
-            </a:gs>
-          </a:gsLst>
-          <a:lin ang="5400000" scaled="0"/>
-          <a:tileRect l="0" t="0" r="0" b="0"/>
-        </a:gradFill>
+        <a:solidFill>
+          <a:schemeClr val="phClr"/>
+        </a:solidFill>
+        <a:solidFill>
+          <a:schemeClr val="phClr"/>
+        </a:solidFill>
       </a:fillStyleLst>
       <a:lnStyleLst>
         <a:ln w="6350" cap="flat" cmpd="sng" algn="ctr">
           <a:prstDash val="solid"/>
-          <a:miter lim="800000"/>
+          <a:miter/>
         </a:ln>
-        <a:ln w="12700" cap="flat" cmpd="sng" algn="ctr">
+        <a:ln w="6350" cap="flat" cmpd="sng" algn="ctr">
           <a:prstDash val="solid"/>
-          <a:miter lim="800000"/>
+          <a:miter/>
         </a:ln>
-        <a:ln w="19050" cap="flat" cmpd="sng" algn="ctr">
+        <a:ln w="6350" cap="flat" cmpd="sng" algn="ctr">
           <a:prstDash val="solid"/>
-          <a:miter lim="800000"/>
+          <a:miter/>
         </a:ln>
       </a:lnStyleLst>
       <a:effectStyleLst>
@@ -2211,52 +2182,13 @@
           <a:schemeClr val="phClr"/>
         </a:solidFill>
         <a:solidFill>
-          <a:schemeClr val="phClr">
-            <a:tint val="95000"/>
-          </a:schemeClr>
+          <a:schemeClr val="phClr"/>
         </a:solidFill>
-        <a:gradFill>
-          <a:gsLst>
-            <a:gs pos="0">
-              <a:schemeClr val="phClr">
-                <a:tint val="93000"/>
-                <a:shade val="98000"/>
-                <a:lumMod val="102000"/>
-              </a:schemeClr>
-            </a:gs>
-            <a:gs pos="50000">
-              <a:schemeClr val="phClr">
-                <a:tint val="98000"/>
-                <a:shade val="90000"/>
-                <a:lumMod val="103000"/>
-              </a:schemeClr>
-            </a:gs>
-            <a:gs pos="100000">
-              <a:schemeClr val="phClr">
-                <a:shade val="63000"/>
-              </a:schemeClr>
-            </a:gs>
-          </a:gsLst>
-          <a:lin ang="5400000" scaled="0"/>
-          <a:tileRect l="0" t="0" r="0" b="0"/>
-        </a:gradFill>
+        <a:solidFill>
+          <a:schemeClr val="phClr"/>
+        </a:solidFill>
       </a:bgFillStyleLst>
     </a:fmtScheme>
   </a:themeElements>
 </a:theme>
-</file>
-
-<file path=customXml/item1.xml><?xml version="1.0" encoding="utf-8"?>
-<go:gDocsCustomXmlDataStorage xmlns:go="http://customooxmlschemas.google.com/" xmlns:r="http://schemas.openxmlformats.org/officeDocument/2006/relationships" uri="GoogleDocsCustomDataVersion2">
-  <go:docsCustomData roundtripDataSignature="AMtx7mjk5OIk2R9cMh7VkAGd+7ZtcH3KQw==">CgMxLjAyDmguNTdvMWNkc3E5cjdxOAByITE5OTVlblpMUlFDRW9NcXFocW9SOU1RZnNlVUJRblVsaw==</go:docsCustomData>
-</go:gDocsCustomXmlDataStorage>
-</file>
-
-<file path=customXml/itemProps1.xml><?xml version="1.0" encoding="utf-8"?>
-<ds:datastoreItem xmlns:ds="http://schemas.openxmlformats.org/officeDocument/2006/customXml" ds:itemID="{11111111-1234-1234-1234-123412341234}">
-  <ds:schemaRefs>
-    <ds:schemaRef ds:uri="http://schemas.openxmlformats.org/officeDocument/2006/relationships"/>
-    <ds:schemaRef ds:uri="http://customooxmlschemas.google.com/"/>
-  </ds:schemaRefs>
-</ds:datastoreItem>
 </file>
</xml_diff>

<commit_message>
"Adding backing text field"
</commit_message>
<xml_diff>
--- a/Surety_Bond_Template.docx
+++ b/Surety_Bond_Template.docx
@@ -320,7 +320,7 @@
           <w:sz w:val="22"/>
           <w:szCs w:val="22"/>
         </w:rPr>
-        <w:t>{{BOND}} {{BACKING_AMOUNT}}</w:t>
+        <w:t>{{BOND}}</w:t>
       </w:r>
       <w:r>
         <w:rPr>
@@ -538,6 +538,51 @@
         <w:rPr>
           <w:sz w:val="22"/>
           <w:szCs w:val="22"/>
+        </w:rPr>
+      </w:pPr>
+      <w:r>
+        <w:rPr>
+          <w:b/>
+          <w:sz w:val="22"/>
+          <w:szCs w:val="22"/>
+        </w:rPr>
+        <w:t>RANDY BROWN, SHERIFF, MEDINA COUNTY, TEXAS</w:t>
+        <w:tab/>
+      </w:r>
+      <w:r>
+        <w:rPr/>
+        <w:t xml:space="preserve">  </w:t>
+        <w:tab/>
+      </w:r>
+      <w:r>
+        <w:rPr/>
+        <w:t>__</w:t>
+      </w:r>
+      <w:r>
+        <w:rPr/>
+        <w:t>________</w:t>
+      </w:r>
+      <w:r>
+        <w:rPr/>
+        <w:t>______________________</w:t>
+      </w:r>
+      <w:r>
+        <w:rPr/>
+        <w:t>__</w:t>
+      </w:r>
+      <w:r>
+        <w:rPr>
+          <w:sz w:val="22"/>
+          <w:szCs w:val="22"/>
+        </w:rPr>
+        <w:t xml:space="preserve">Principal </w:t>
+      </w:r>
+    </w:p>
+    <w:p>
+      <w:pPr>
+        <w:pStyle w:val="normal1"/>
+        <w:rPr>
+          <w:b/>
         </w:rPr>
       </w:pPr>
       <w:r>
@@ -547,10 +592,10 @@
               <wp:anchor behindDoc="0" distT="0" distB="0" distL="0" distR="0" simplePos="0" locked="0" layoutInCell="1" allowOverlap="1" relativeHeight="4">
                 <wp:simplePos x="0" y="0"/>
                 <wp:positionH relativeFrom="column">
-                  <wp:posOffset>6431915</wp:posOffset>
+                  <wp:posOffset>5661660</wp:posOffset>
                 </wp:positionH>
                 <wp:positionV relativeFrom="paragraph">
-                  <wp:posOffset>170815</wp:posOffset>
+                  <wp:posOffset>137160</wp:posOffset>
                 </wp:positionV>
                 <wp:extent cx="325755" cy="177800"/>
                 <wp:effectExtent l="1905" t="1270" r="2540" b="1270"/>
@@ -605,7 +650,7 @@
                 <v:stroke joinstyle="miter"/>
                 <v:path gradientshapeok="t" o:connecttype="rect"/>
               </v:shapetype>
-              <v:shape id="shape_0" ID="Text Frame 2" stroked="f" o:allowincell="f" style="position:absolute;margin-left:506.5pt;margin-top:13.45pt;width:25.6pt;height:13.95pt;mso-wrap-style:square;v-text-anchor:top;rotation:271" type="_x0000_t202">
+              <v:shape id="shape_0" ID="Text Frame 2" stroked="f" o:allowincell="f" style="position:absolute;margin-left:445.85pt;margin-top:10.8pt;width:25.6pt;height:13.95pt;mso-wrap-style:square;v-text-anchor:top;rotation:271" type="_x0000_t202">
                 <v:textbox>
                   <w:txbxContent>
                     <w:p>
@@ -636,10 +681,10 @@
               <wp:anchor behindDoc="0" distT="0" distB="0" distL="0" distR="0" simplePos="0" locked="0" layoutInCell="1" allowOverlap="1" relativeHeight="5">
                 <wp:simplePos x="0" y="0"/>
                 <wp:positionH relativeFrom="column">
-                  <wp:posOffset>4933950</wp:posOffset>
+                  <wp:posOffset>4176395</wp:posOffset>
                 </wp:positionH>
                 <wp:positionV relativeFrom="paragraph">
-                  <wp:posOffset>163195</wp:posOffset>
+                  <wp:posOffset>138430</wp:posOffset>
                 </wp:positionV>
                 <wp:extent cx="419100" cy="205740"/>
                 <wp:effectExtent l="3175" t="1270" r="3175" b="1270"/>
@@ -690,7 +735,7 @@
           </mc:Choice>
           <mc:Fallback>
             <w:pict>
-              <v:shape id="shape_0" ID="Text Frame 1" stroked="f" o:allowincell="f" style="position:absolute;margin-left:388.5pt;margin-top:12.85pt;width:32.95pt;height:16.15pt;mso-wrap-style:square;v-text-anchor:top;rotation:269" type="_x0000_t202">
+              <v:shape id="shape_0" ID="Text Frame 1" stroked="f" o:allowincell="f" style="position:absolute;margin-left:328.85pt;margin-top:10.9pt;width:32.95pt;height:16.15pt;mso-wrap-style:square;v-text-anchor:top;rotation:269" type="_x0000_t202">
                 <v:textbox>
                   <w:txbxContent>
                     <w:p>
@@ -721,10 +766,10 @@
               <wp:anchor behindDoc="0" distT="1270" distB="0" distL="635" distR="635" simplePos="0" locked="0" layoutInCell="1" allowOverlap="1" relativeHeight="3">
                 <wp:simplePos x="0" y="0"/>
                 <wp:positionH relativeFrom="column">
-                  <wp:posOffset>5037455</wp:posOffset>
+                  <wp:posOffset>4279900</wp:posOffset>
                 </wp:positionH>
                 <wp:positionV relativeFrom="paragraph">
-                  <wp:posOffset>-55245</wp:posOffset>
+                  <wp:posOffset>-80010</wp:posOffset>
                 </wp:positionV>
                 <wp:extent cx="1583690" cy="677545"/>
                 <wp:effectExtent l="635" t="1270" r="635" b="0"/>
@@ -766,7 +811,7 @@
           </mc:Choice>
           <mc:Fallback>
             <w:pict>
-              <v:rect id="shape_0" ID="Shape 1" path="m0,0l-2147483645,0l-2147483645,-2147483646l0,-2147483646xe" fillcolor="white" stroked="t" o:allowincell="f" style="position:absolute;margin-left:396.65pt;margin-top:-4.35pt;width:124.65pt;height:53.3pt;mso-wrap-style:none;v-text-anchor:middle">
+              <v:rect id="shape_0" ID="Shape 1" path="m0,0l-2147483645,0l-2147483645,-2147483646l0,-2147483646xe" fillcolor="white" stroked="t" o:allowincell="f" style="position:absolute;margin-left:337pt;margin-top:-6.3pt;width:124.65pt;height:53.3pt;mso-wrap-style:none;v-text-anchor:middle">
                 <v:fill o:detectmouseclick="t" type="solid" color2="black"/>
                 <v:stroke color="black" joinstyle="round" endcap="flat"/>
                 <w10:wrap type="none"/>
@@ -777,36 +822,6 @@
       </w:r>
       <w:r>
         <w:rPr>
-          <w:b/>
-          <w:sz w:val="22"/>
-          <w:szCs w:val="22"/>
-        </w:rPr>
-        <w:t>RANDY BROWN, SHERIFF, MEDINA COUNTY, TEXAS</w:t>
-        <w:tab/>
-      </w:r>
-      <w:r>
-        <w:rPr/>
-        <w:t xml:space="preserve">  </w:t>
-        <w:tab/>
-        <w:t>__________</w:t>
-      </w:r>
-      <w:r>
-        <w:rPr>
-          <w:sz w:val="22"/>
-          <w:szCs w:val="22"/>
-        </w:rPr>
-        <w:t xml:space="preserve">Principal </w:t>
-      </w:r>
-    </w:p>
-    <w:p>
-      <w:pPr>
-        <w:pStyle w:val="normal1"/>
-        <w:rPr>
-          <w:b/>
-        </w:rPr>
-      </w:pPr>
-      <w:r>
-        <w:rPr>
           <w:sz w:val="22"/>
           <w:szCs w:val="22"/>
         </w:rPr>
@@ -817,10 +832,52 @@
         <w:tab/>
         <w:tab/>
       </w:r>
+    </w:p>
+    <w:p>
+      <w:pPr>
+        <w:pStyle w:val="normal1"/>
+        <w:rPr>
+          <w:sz w:val="22"/>
+          <w:szCs w:val="22"/>
+        </w:rPr>
+      </w:pPr>
+      <w:r>
+        <w:rPr>
+          <w:sz w:val="22"/>
+          <w:szCs w:val="22"/>
+        </w:rPr>
+        <w:t>____________________________ Surety</w:t>
+        <w:tab/>
+        <w:tab/>
+      </w:r>
+    </w:p>
+    <w:p>
+      <w:pPr>
+        <w:pStyle w:val="normal1"/>
+        <w:rPr>
+          <w:sz w:val="22"/>
+          <w:szCs w:val="22"/>
+        </w:rPr>
+      </w:pPr>
+      <w:r>
+        <w:rPr>
+          <w:sz w:val="22"/>
+          <w:szCs w:val="22"/>
+        </w:rPr>
+        <w:tab/>
+        <w:t>Mark Banning (Agent)</w:t>
+        <w:tab/>
+        <w:tab/>
+        <w:tab/>
+        <w:tab/>
+        <w:t xml:space="preserve">                   </w:t>
+      </w:r>
       <w:r>
         <w:rPr>
           <w:b/>
           <w:smallCaps/>
+          <w:sz w:val="22"/>
+          <w:szCs w:val="22"/>
         </w:rPr>
         <w:t>{{ADDRESS}}</w:t>
       </w:r>
@@ -828,43 +885,116 @@
     <w:p>
       <w:pPr>
         <w:pStyle w:val="normal1"/>
-        <w:rPr>
-          <w:sz w:val="22"/>
-          <w:szCs w:val="22"/>
-        </w:rPr>
-      </w:pPr>
-      <w:r>
-        <w:rPr>
-          <w:sz w:val="22"/>
-          <w:szCs w:val="22"/>
-        </w:rPr>
-        <w:t>____________________________ Surety</w:t>
+        <w:ind w:firstLine="720"/>
+        <w:rPr>
+          <w:sz w:val="22"/>
+          <w:szCs w:val="22"/>
+        </w:rPr>
+      </w:pPr>
+      <w:r>
+        <w:rPr>
+          <w:sz w:val="22"/>
+          <w:szCs w:val="22"/>
+        </w:rPr>
+        <w:t>PO BOX 371</w:t>
+        <w:tab/>
+        <w:tab/>
         <w:tab/>
         <w:tab/>
         <w:tab/>
         <w:tab/>
         <w:t>(Mailing Address)</w:t>
-      </w:r>
-    </w:p>
-    <w:p>
-      <w:pPr>
-        <w:pStyle w:val="normal1"/>
-        <w:rPr>
-          <w:sz w:val="22"/>
-          <w:szCs w:val="22"/>
-        </w:rPr>
-      </w:pPr>
-      <w:r>
-        <w:rPr>
-          <w:sz w:val="22"/>
-          <w:szCs w:val="22"/>
-        </w:rPr>
-        <w:tab/>
-        <w:t>Mark Banning (Agent)</w:t>
-        <w:tab/>
-        <w:tab/>
-        <w:tab/>
-        <w:tab/>
+        <w:tab/>
+      </w:r>
+    </w:p>
+    <w:p>
+      <w:pPr>
+        <w:pStyle w:val="normal1"/>
+        <w:rPr>
+          <w:sz w:val="22"/>
+          <w:szCs w:val="22"/>
+        </w:rPr>
+      </w:pPr>
+      <w:r>
+        <w:rPr>
+          <w:sz w:val="22"/>
+          <w:szCs w:val="22"/>
+        </w:rPr>
+        <w:tab/>
+        <w:t>Dilley, TX  78017</w:t>
+        <w:tab/>
+        <w:tab/>
+        <w:tab/>
+        <w:tab/>
+        <w:t xml:space="preserve">RACE </w:t>
+      </w:r>
+      <w:r>
+        <w:rPr>
+          <w:b/>
+          <w:sz w:val="22"/>
+          <w:szCs w:val="22"/>
+        </w:rPr>
+        <w:t>{{RACE}}</w:t>
+      </w:r>
+      <w:r>
+        <w:rPr>
+          <w:sz w:val="22"/>
+          <w:szCs w:val="22"/>
+        </w:rPr>
+        <w:t xml:space="preserve">   SEX </w:t>
+      </w:r>
+      <w:r>
+        <w:rPr>
+          <w:b/>
+          <w:sz w:val="22"/>
+          <w:szCs w:val="22"/>
+        </w:rPr>
+        <w:t>{{SEX}}</w:t>
+      </w:r>
+      <w:r>
+        <w:rPr>
+          <w:sz w:val="22"/>
+          <w:szCs w:val="22"/>
+        </w:rPr>
+        <w:t xml:space="preserve">   DOB </w:t>
+      </w:r>
+      <w:r>
+        <w:rPr>
+          <w:b/>
+          <w:sz w:val="22"/>
+          <w:szCs w:val="22"/>
+        </w:rPr>
+        <w:t>{{DOB}}</w:t>
+      </w:r>
+      <w:r>
+        <w:rPr>
+          <w:sz w:val="22"/>
+          <w:szCs w:val="22"/>
+        </w:rPr>
+        <w:t xml:space="preserve">    HT   </w:t>
+      </w:r>
+      <w:r>
+        <w:rPr>
+          <w:b/>
+          <w:sz w:val="22"/>
+          <w:szCs w:val="22"/>
+        </w:rPr>
+        <w:t>{{HT}}</w:t>
+      </w:r>
+      <w:r>
+        <w:rPr>
+          <w:sz w:val="22"/>
+          <w:szCs w:val="22"/>
+        </w:rPr>
+        <w:t xml:space="preserve">  WT </w:t>
+      </w:r>
+      <w:r>
+        <w:rPr>
+          <w:b/>
+          <w:sz w:val="22"/>
+          <w:szCs w:val="22"/>
+        </w:rPr>
+        <w:t>{{WT}}</w:t>
       </w:r>
     </w:p>
     <w:p>
@@ -881,120 +1011,6 @@
           <w:sz w:val="22"/>
           <w:szCs w:val="22"/>
         </w:rPr>
-        <w:t>PO BOX 371</w:t>
-        <w:tab/>
-        <w:tab/>
-        <w:tab/>
-        <w:tab/>
-        <w:tab/>
-        <w:tab/>
-        <w:tab/>
-      </w:r>
-    </w:p>
-    <w:p>
-      <w:pPr>
-        <w:pStyle w:val="normal1"/>
-        <w:rPr>
-          <w:sz w:val="22"/>
-          <w:szCs w:val="22"/>
-        </w:rPr>
-      </w:pPr>
-      <w:r>
-        <w:rPr>
-          <w:sz w:val="22"/>
-          <w:szCs w:val="22"/>
-        </w:rPr>
-        <w:tab/>
-        <w:t>Dilley, TX  78017</w:t>
-        <w:tab/>
-        <w:tab/>
-        <w:tab/>
-        <w:tab/>
-        <w:t xml:space="preserve">RACE </w:t>
-      </w:r>
-      <w:r>
-        <w:rPr>
-          <w:b/>
-          <w:sz w:val="22"/>
-          <w:szCs w:val="22"/>
-        </w:rPr>
-        <w:t>{{RACE}}</w:t>
-      </w:r>
-      <w:r>
-        <w:rPr>
-          <w:sz w:val="22"/>
-          <w:szCs w:val="22"/>
-        </w:rPr>
-        <w:t xml:space="preserve">   SEX </w:t>
-      </w:r>
-      <w:r>
-        <w:rPr>
-          <w:b/>
-          <w:sz w:val="22"/>
-          <w:szCs w:val="22"/>
-        </w:rPr>
-        <w:t>{{SEX}}</w:t>
-      </w:r>
-      <w:r>
-        <w:rPr>
-          <w:sz w:val="22"/>
-          <w:szCs w:val="22"/>
-        </w:rPr>
-        <w:t xml:space="preserve">   DOB </w:t>
-      </w:r>
-      <w:r>
-        <w:rPr>
-          <w:b/>
-          <w:sz w:val="22"/>
-          <w:szCs w:val="22"/>
-        </w:rPr>
-        <w:t>{{DOB}}</w:t>
-      </w:r>
-      <w:r>
-        <w:rPr>
-          <w:sz w:val="22"/>
-          <w:szCs w:val="22"/>
-        </w:rPr>
-        <w:t xml:space="preserve">    HT   </w:t>
-      </w:r>
-      <w:r>
-        <w:rPr>
-          <w:b/>
-          <w:sz w:val="22"/>
-          <w:szCs w:val="22"/>
-        </w:rPr>
-        <w:t>{{HT}}</w:t>
-      </w:r>
-      <w:r>
-        <w:rPr>
-          <w:sz w:val="22"/>
-          <w:szCs w:val="22"/>
-        </w:rPr>
-        <w:t xml:space="preserve">  WT </w:t>
-      </w:r>
-      <w:r>
-        <w:rPr>
-          <w:b/>
-          <w:sz w:val="22"/>
-          <w:szCs w:val="22"/>
-        </w:rPr>
-        <w:t>{{WT}}</w:t>
-      </w:r>
-    </w:p>
-    <w:p>
-      <w:pPr>
-        <w:pStyle w:val="normal1"/>
-        <w:ind w:firstLine="720"/>
-        <w:rPr>
-          <w:sz w:val="22"/>
-          <w:szCs w:val="22"/>
-        </w:rPr>
-      </w:pPr>
-      <w:r>
-        <w:rPr>
-          <w:sz w:val="22"/>
-          <w:szCs w:val="22"/>
-        </w:rPr>
         <w:t>830.837.0087</w:t>
         <w:tab/>
         <w:tab/>
@@ -1191,7 +1207,25 @@
           <w:sz w:val="22"/>
           <w:szCs w:val="22"/>
         </w:rPr>
-        <w:t>{{BOND}}</w:t>
+        <w:t>{{</w:t>
+      </w:r>
+      <w:r>
+        <w:rPr>
+          <w:b/>
+          <w:bCs/>
+          <w:sz w:val="22"/>
+          <w:szCs w:val="22"/>
+        </w:rPr>
+        <w:t>BACKING_AMOUNT_TEXT</w:t>
+      </w:r>
+      <w:r>
+        <w:rPr>
+          <w:b/>
+          <w:bCs/>
+          <w:sz w:val="22"/>
+          <w:szCs w:val="22"/>
+        </w:rPr>
+        <w:t>}}</w:t>
       </w:r>
       <w:r>
         <w:rPr>
@@ -1250,7 +1284,7 @@
         <w:tab/>
         <w:t xml:space="preserve">SUM OF </w:t>
         <w:tab/>
-        <w:t xml:space="preserve">{{BACKING_AMOUNT}} </w:t>
+        <w:t>{{BACKING_AMOUNT}}</w:t>
         <w:tab/>
         <w:tab/>
         <w:tab/>

</xml_diff>